<commit_message>
Final Version, all steps documented. Copied and pasted this into Flocculator 3.
git-svn-id: https://forge.cornell.edu/svn/repos/automated_design@1985 d22a8b0d-b447-0410-a14f-ca4c0a428a39
</commit_message>
<xml_diff>
--- a/Final Designs/jmp235/Vertical Flocculator Solution Algorithm.docx
+++ b/Final Designs/jmp235/Vertical Flocculator Solution Algorithm.docx
@@ -50,7 +50,6 @@
           <w:position w:val="-15"/>
           <w:sz w:val="20"/>
           <w:szCs w:val="20"/>
-          <w:lang w:eastAsia="zh-CN"/>
         </w:rPr>
         <w:drawing>
           <wp:inline distT="0" distB="0" distL="0" distR="0">
@@ -134,7 +133,6 @@
           <w:position w:val="-15"/>
           <w:sz w:val="20"/>
           <w:szCs w:val="20"/>
-          <w:lang w:eastAsia="zh-CN"/>
         </w:rPr>
         <w:drawing>
           <wp:inline distT="0" distB="0" distL="0" distR="0">
@@ -218,7 +216,6 @@
           <w:position w:val="-15"/>
           <w:sz w:val="20"/>
           <w:szCs w:val="20"/>
-          <w:lang w:eastAsia="zh-CN"/>
         </w:rPr>
         <w:drawing>
           <wp:inline distT="0" distB="0" distL="0" distR="0">
@@ -302,7 +299,6 @@
           <w:position w:val="-15"/>
           <w:sz w:val="20"/>
           <w:szCs w:val="20"/>
-          <w:lang w:eastAsia="zh-CN"/>
         </w:rPr>
         <w:drawing>
           <wp:inline distT="0" distB="0" distL="0" distR="0">
@@ -386,7 +382,6 @@
           <w:position w:val="-15"/>
           <w:sz w:val="20"/>
           <w:szCs w:val="20"/>
-          <w:lang w:eastAsia="zh-CN"/>
         </w:rPr>
         <w:drawing>
           <wp:inline distT="0" distB="0" distL="0" distR="0">
@@ -480,7 +475,6 @@
           <w:position w:val="-15"/>
           <w:sz w:val="20"/>
           <w:szCs w:val="20"/>
-          <w:lang w:eastAsia="zh-CN"/>
         </w:rPr>
         <w:drawing>
           <wp:inline distT="0" distB="0" distL="0" distR="0">
@@ -543,7 +537,6 @@
           <w:position w:val="-15"/>
           <w:sz w:val="20"/>
           <w:szCs w:val="20"/>
-          <w:lang w:eastAsia="zh-CN"/>
         </w:rPr>
         <w:drawing>
           <wp:inline distT="0" distB="0" distL="0" distR="0">
@@ -818,8 +811,98 @@
       <w:r>
         <w:t>19. Calculate the actual baffle spacing and verify that the channels are the correct length.</w:t>
       </w:r>
-      <w:r>
-        <w:t>19</w:t>
+    </w:p>
+    <w:p>
+      <w:r>
+        <w:t xml:space="preserve">20. </w:t>
+      </w:r>
+      <w:r>
+        <w:t>Calculate the energy dissipation rate and collision potential in each channel.</w:t>
+      </w:r>
+    </w:p>
+    <w:p>
+      <w:r>
+        <w:t xml:space="preserve">21. Calculate the head loss per baffle </w:t>
+      </w:r>
+      <w:r>
+        <w:t xml:space="preserve">in each channel, per each channel, and for the whole </w:t>
+      </w:r>
+      <w:proofErr w:type="spellStart"/>
+      <w:r>
+        <w:t>flocculator</w:t>
+      </w:r>
+      <w:proofErr w:type="spellEnd"/>
+      <w:r>
+        <w:t>.</w:t>
+      </w:r>
+    </w:p>
+    <w:p>
+      <w:r>
+        <w:lastRenderedPageBreak/>
+        <w:t>22.</w:t>
+      </w:r>
+      <w:r>
+        <w:t xml:space="preserve"> Calculate the total length of all the </w:t>
+      </w:r>
+      <w:proofErr w:type="spellStart"/>
+      <w:r>
+        <w:t>flocculator</w:t>
+      </w:r>
+      <w:proofErr w:type="spellEnd"/>
+      <w:r>
+        <w:t xml:space="preserve"> channels and the residence time in the </w:t>
+      </w:r>
+      <w:proofErr w:type="spellStart"/>
+      <w:r>
+        <w:t>flocculator</w:t>
+      </w:r>
+      <w:proofErr w:type="spellEnd"/>
+      <w:r>
+        <w:t>.</w:t>
+      </w:r>
+    </w:p>
+    <w:p>
+      <w:r>
+        <w:t xml:space="preserve">23. Determine the height and width, and thus the area, of the ports that connect the </w:t>
+      </w:r>
+      <w:proofErr w:type="spellStart"/>
+      <w:r>
+        <w:t>floc</w:t>
+      </w:r>
+      <w:proofErr w:type="spellEnd"/>
+      <w:r>
+        <w:t xml:space="preserve"> channels.</w:t>
+      </w:r>
+    </w:p>
+    <w:p>
+      <w:r>
+        <w:t xml:space="preserve">24. </w:t>
+      </w:r>
+      <w:r>
+        <w:t>Calculate the height of the upper and lower values. Subtract half of the freeboard height from the length of the top baffles to allow a place for water to go in the event of an overflow.</w:t>
+      </w:r>
+    </w:p>
+    <w:p>
+      <w:r>
+        <w:t xml:space="preserve">25. Create an array for the X (distance along </w:t>
+      </w:r>
+      <w:proofErr w:type="spellStart"/>
+      <w:r>
+        <w:t>flocculator</w:t>
+      </w:r>
+      <w:proofErr w:type="spellEnd"/>
+      <w:r>
+        <w:t>) positions of the baffles.</w:t>
+      </w:r>
+    </w:p>
+    <w:p>
+      <w:r>
+        <w:t>26. Create an array for the Z (height) positions of the baffles.</w:t>
+      </w:r>
+    </w:p>
+    <w:p>
+      <w:r>
+        <w:t>27. Create an array for the length of the baffles in each channel.</w:t>
       </w:r>
     </w:p>
     <w:sectPr>

</xml_diff>